<commit_message>
Update solution with latest NuGet packages
</commit_message>
<xml_diff>
--- a/ReadMe.docx
+++ b/ReadMe.docx
@@ -4,6 +4,13 @@
   <w:body>
     <w:sdt>
       <w:sdtPr>
+        <w:rPr>
+          <w:rFonts w:asciiTheme="minorHAnsi" w:eastAsiaTheme="minorHAnsi" w:hAnsiTheme="minorHAnsi" w:cstheme="minorBidi"/>
+          <w:color w:val="auto"/>
+          <w:sz w:val="22"/>
+          <w:szCs w:val="22"/>
+          <w:lang w:eastAsia="en-US"/>
+        </w:rPr>
         <w:id w:val="-1038745711"/>
         <w:docPartObj>
           <w:docPartGallery w:val="Table of Contents"/>
@@ -12,18 +19,11 @@
       </w:sdtPr>
       <w:sdtEndPr>
         <w:rPr>
-          <w:rFonts w:asciiTheme="minorHAnsi" w:eastAsiaTheme="minorHAnsi" w:hAnsiTheme="minorHAnsi" w:cstheme="minorBidi"/>
           <w:b/>
           <w:bCs/>
-          <w:color w:val="auto"/>
-          <w:sz w:val="22"/>
-          <w:szCs w:val="22"/>
-          <w:lang w:eastAsia="en-US"/>
         </w:rPr>
       </w:sdtEndPr>
       <w:sdtContent>
-        <w:bookmarkStart w:id="0" w:name="_GoBack" w:displacedByCustomXml="prev"/>
-        <w:bookmarkEnd w:id="0" w:displacedByCustomXml="prev"/>
         <w:p>
           <w:pPr>
             <w:pStyle w:val="Kopvaninhoudsopgave"/>
@@ -31,6 +31,13 @@
           <w:r>
             <w:t>Inhoudsopgave</w:t>
           </w:r>
+        </w:p>
+        <w:p>
+          <w:pPr>
+            <w:rPr>
+              <w:lang w:eastAsia="nl-NL"/>
+            </w:rPr>
+          </w:pPr>
         </w:p>
         <w:p>
           <w:pPr>
@@ -277,7 +284,7 @@
           <w:rStyle w:val="Titelvanboek"/>
         </w:rPr>
       </w:pPr>
-      <w:bookmarkStart w:id="1" w:name="_Toc488498151"/>
+      <w:bookmarkStart w:id="0" w:name="_Toc488498151"/>
       <w:r>
         <w:rPr>
           <w:rStyle w:val="Titelvanboek"/>
@@ -285,7 +292,7 @@
         <w:lastRenderedPageBreak/>
         <w:t>Inleiding</w:t>
       </w:r>
-      <w:bookmarkEnd w:id="1"/>
+      <w:bookmarkEnd w:id="0"/>
     </w:p>
     <w:p>
       <w:pPr>
@@ -311,34 +318,10 @@
     </w:p>
     <w:p>
       <w:r>
-        <w:t xml:space="preserve">Als </w:t>
-      </w:r>
-      <w:proofErr w:type="spellStart"/>
-      <w:r>
-        <w:t>logging</w:t>
-      </w:r>
-      <w:proofErr w:type="spellEnd"/>
-      <w:r>
-        <w:t xml:space="preserve"> wordt Log4Net gebruikt om </w:t>
+        <w:t xml:space="preserve">Als logging wordt Log4Net gebruikt om </w:t>
       </w:r>
       <w:r>
-        <w:t xml:space="preserve">o.a. de </w:t>
-      </w:r>
-      <w:proofErr w:type="spellStart"/>
-      <w:r>
-        <w:t>exceptions</w:t>
-      </w:r>
-      <w:proofErr w:type="spellEnd"/>
-      <w:r>
-        <w:t xml:space="preserve"> op te slaan en te registreren. Er wordt voor elke dag een nieuw bestand in de log directory aangemaakt om de </w:t>
-      </w:r>
-      <w:proofErr w:type="spellStart"/>
-      <w:r>
-        <w:t>logging</w:t>
-      </w:r>
-      <w:proofErr w:type="spellEnd"/>
-      <w:r>
-        <w:t xml:space="preserve"> bestanden niet te groot te maken.</w:t>
+        <w:t>o.a. de exceptions op te slaan en te registreren. Er wordt voor elke dag een nieuw bestand in de log directory aangemaakt om de logging bestanden niet te groot te maken.</w:t>
       </w:r>
     </w:p>
     <w:p/>
@@ -354,7 +337,7 @@
           <w:rStyle w:val="Titelvanboek"/>
         </w:rPr>
       </w:pPr>
-      <w:bookmarkStart w:id="2" w:name="_Toc488498152"/>
+      <w:bookmarkStart w:id="1" w:name="_Toc488498152"/>
       <w:r>
         <w:rPr>
           <w:rStyle w:val="Titelvanboek"/>
@@ -368,7 +351,7 @@
         </w:rPr>
         <w:t xml:space="preserve"> en technieken</w:t>
       </w:r>
-      <w:bookmarkEnd w:id="2"/>
+      <w:bookmarkEnd w:id="1"/>
     </w:p>
     <w:p>
       <w:pPr>
@@ -478,7 +461,6 @@
               </w:rPr>
               <w:t xml:space="preserve">SQL Server </w:t>
             </w:r>
-            <w:proofErr w:type="spellStart"/>
             <w:r>
               <w:rPr>
                 <w:lang w:val="en-US"/>
@@ -491,7 +473,6 @@
               </w:rPr>
               <w:t>ocalDB</w:t>
             </w:r>
-            <w:proofErr w:type="spellEnd"/>
           </w:p>
         </w:tc>
       </w:tr>
@@ -669,14 +650,12 @@
                 <w:lang w:val="en-US"/>
               </w:rPr>
             </w:pPr>
-            <w:proofErr w:type="spellStart"/>
             <w:r>
               <w:rPr>
                 <w:lang w:val="en-US"/>
               </w:rPr>
               <w:t>EntityFrameworkCore</w:t>
             </w:r>
-            <w:proofErr w:type="spellEnd"/>
           </w:p>
         </w:tc>
         <w:tc>
@@ -768,8 +747,7 @@
           <w:lang w:val="en-US"/>
         </w:rPr>
       </w:pPr>
-      <w:bookmarkStart w:id="3" w:name="_Toc488498153"/>
-      <w:proofErr w:type="spellStart"/>
+      <w:bookmarkStart w:id="2" w:name="_Toc488498153"/>
       <w:r>
         <w:rPr>
           <w:rStyle w:val="Titelvanboek"/>
@@ -778,12 +756,14 @@
         <w:lastRenderedPageBreak/>
         <w:t>Naslag</w:t>
       </w:r>
-      <w:bookmarkEnd w:id="3"/>
-      <w:proofErr w:type="spellEnd"/>
+      <w:bookmarkEnd w:id="2"/>
     </w:p>
     <w:p>
       <w:pPr>
         <w:spacing w:before="240" w:after="0"/>
+        <w:rPr>
+          <w:lang w:val="en-US"/>
+        </w:rPr>
       </w:pPr>
       <w:hyperlink r:id="rId8" w:history="1">
         <w:r>
@@ -798,11 +778,15 @@
     <w:p>
       <w:pPr>
         <w:spacing w:after="0"/>
+        <w:rPr>
+          <w:lang w:val="en-US"/>
+        </w:rPr>
       </w:pPr>
       <w:hyperlink r:id="rId9" w:history="1">
         <w:r>
           <w:rPr>
             <w:rStyle w:val="Hyperlink"/>
+            <w:lang w:val="en-US"/>
           </w:rPr>
           <w:t>https://stackify.com/log4net-guide-dotnet-logging/</w:t>
         </w:r>
@@ -811,11 +795,15 @@
     <w:p>
       <w:pPr>
         <w:spacing w:after="0"/>
+        <w:rPr>
+          <w:lang w:val="en-US"/>
+        </w:rPr>
       </w:pPr>
       <w:hyperlink r:id="rId10" w:history="1">
         <w:r>
           <w:rPr>
             <w:rStyle w:val="Hyperlink"/>
+            <w:lang w:val="en-US"/>
           </w:rPr>
           <w:t>https://dotnetthoughts.net/how-to-use-log4net-with-aspnetcore-for-logging/</w:t>
         </w:r>
@@ -824,6 +812,9 @@
     <w:p>
       <w:pPr>
         <w:spacing w:before="240"/>
+        <w:rPr>
+          <w:lang w:val="en-US"/>
+        </w:rPr>
       </w:pPr>
     </w:p>
     <w:p>
@@ -836,21 +827,7 @@
         <w:rPr>
           <w:lang w:val="en-US"/>
         </w:rPr>
-        <w:t xml:space="preserve">Pluralsight </w:t>
-      </w:r>
-      <w:proofErr w:type="spellStart"/>
-      <w:r>
-        <w:rPr>
-          <w:lang w:val="en-US"/>
-        </w:rPr>
-        <w:t>trainingen</w:t>
-      </w:r>
-      <w:proofErr w:type="spellEnd"/>
-      <w:r>
-        <w:rPr>
-          <w:lang w:val="en-US"/>
-        </w:rPr>
-        <w:t>:</w:t>
+        <w:t>RSS feeds (MC 5):</w:t>
       </w:r>
     </w:p>
     <w:p>
@@ -859,10 +836,112 @@
           <w:lang w:val="en-US"/>
         </w:rPr>
       </w:pPr>
+      <w:r>
+        <w:rPr>
+          <w:lang w:val="en-US"/>
+        </w:rPr>
+        <w:t>Programma:</w:t>
+      </w:r>
+      <w:r>
+        <w:rPr>
+          <w:lang w:val="en-US"/>
+        </w:rPr>
+        <w:br/>
+      </w:r>
+      <w:hyperlink r:id="rId11" w:history="1">
+        <w:r>
+          <w:rPr>
+            <w:rStyle w:val="Hyperlink"/>
+            <w:lang w:val="en-US"/>
+          </w:rPr>
+          <w:t>https://api.nevobo.nl/export/team/CNK9F0W/meisjes-c/5/programma.rss</w:t>
+        </w:r>
+      </w:hyperlink>
+    </w:p>
+    <w:p>
+      <w:pPr>
+        <w:rPr>
+          <w:lang w:val="en-US"/>
+        </w:rPr>
+      </w:pPr>
+      <w:r>
+        <w:rPr>
+          <w:lang w:val="en-US"/>
+        </w:rPr>
+        <w:t>Stand:</w:t>
+      </w:r>
+      <w:r>
+        <w:rPr>
+          <w:lang w:val="en-US"/>
+        </w:rPr>
+        <w:br/>
+      </w:r>
+      <w:hyperlink r:id="rId12" w:history="1">
+        <w:r>
+          <w:rPr>
+            <w:rStyle w:val="Hyperlink"/>
+            <w:lang w:val="en-US"/>
+          </w:rPr>
+          <w:t>https://api.nevobo.nl/export/poule/regio-oost/MC3J1/stand.rss</w:t>
+        </w:r>
+      </w:hyperlink>
+    </w:p>
+    <w:p>
+      <w:pPr>
+        <w:rPr>
+          <w:lang w:val="en-US"/>
+        </w:rPr>
+      </w:pPr>
+    </w:p>
+    <w:p>
+      <w:pPr>
+        <w:rPr>
+          <w:lang w:val="en-US"/>
+        </w:rPr>
+      </w:pPr>
+      <w:hyperlink r:id="rId13" w:history="1">
+        <w:r>
+          <w:rPr>
+            <w:rStyle w:val="Hyperlink"/>
+            <w:lang w:val="en-US"/>
+          </w:rPr>
+          <w:t>http://dotnetdetail.com/how-to-setup-angular-2-with-asp-net-mvc-5/</w:t>
+        </w:r>
+      </w:hyperlink>
+    </w:p>
+    <w:p>
+      <w:pPr>
+        <w:rPr>
+          <w:lang w:val="en-US"/>
+        </w:rPr>
+      </w:pPr>
+      <w:bookmarkStart w:id="3" w:name="_GoBack"/>
+      <w:bookmarkEnd w:id="3"/>
+    </w:p>
+    <w:p>
+      <w:pPr>
+        <w:rPr>
+          <w:lang w:val="en-US"/>
+        </w:rPr>
+      </w:pPr>
+    </w:p>
+    <w:p>
+      <w:pPr>
+        <w:rPr>
+          <w:lang w:val="en-US"/>
+        </w:rPr>
+      </w:pPr>
+    </w:p>
+    <w:p>
+      <w:pPr>
+        <w:rPr>
+          <w:lang w:val="en-US"/>
+        </w:rPr>
+      </w:pPr>
     </w:p>
     <w:sectPr>
-      <w:headerReference w:type="default" r:id="rId11"/>
-      <w:footerReference w:type="default" r:id="rId12"/>
+      <w:headerReference w:type="default" r:id="rId14"/>
+      <w:footerReference w:type="default" r:id="rId15"/>
       <w:pgSz w:w="11906" w:h="16838"/>
       <w:pgMar w:top="1417" w:right="1417" w:bottom="1417" w:left="1417" w:header="708" w:footer="708" w:gutter="0"/>
       <w:cols w:space="708"/>
@@ -961,7 +1040,7 @@
         <w:sz w:val="24"/>
         <w:szCs w:val="24"/>
       </w:rPr>
-      <w:t>2</w:t>
+      <w:t>4</w:t>
     </w:r>
     <w:r>
       <w:rPr>
@@ -1089,7 +1168,25 @@
             <w:sz w:val="24"/>
             <w:szCs w:val="24"/>
           </w:rPr>
-          <w:t>Volleybal training generator</w:t>
+          <w:t xml:space="preserve">Avior </w:t>
+        </w:r>
+        <w:r>
+          <w:rPr>
+            <w:rFonts w:asciiTheme="majorHAnsi" w:eastAsiaTheme="majorEastAsia" w:hAnsiTheme="majorHAnsi" w:cstheme="majorBidi"/>
+            <w:color w:val="4472C4" w:themeColor="accent1"/>
+            <w:sz w:val="24"/>
+            <w:szCs w:val="24"/>
+          </w:rPr>
+          <w:t xml:space="preserve"> training </w:t>
+        </w:r>
+        <w:r>
+          <w:rPr>
+            <w:rFonts w:asciiTheme="majorHAnsi" w:eastAsiaTheme="majorEastAsia" w:hAnsiTheme="majorHAnsi" w:cstheme="majorBidi"/>
+            <w:color w:val="4472C4" w:themeColor="accent1"/>
+            <w:sz w:val="24"/>
+            <w:szCs w:val="24"/>
+          </w:rPr>
+          <w:t>manager</w:t>
         </w:r>
       </w:sdtContent>
     </w:sdt>
@@ -1949,21 +2046,21 @@
     <w:charset w:val="00"/>
     <w:family w:val="swiss"/>
     <w:pitch w:val="variable"/>
-    <w:sig w:usb0="E0002AFF" w:usb1="4000ACFF" w:usb2="00000001" w:usb3="00000000" w:csb0="000001FF" w:csb1="00000000"/>
+    <w:sig w:usb0="E0002AFF" w:usb1="C000247B" w:usb2="00000009" w:usb3="00000000" w:csb0="000001FF" w:csb1="00000000"/>
   </w:font>
   <w:font w:name="Times New Roman">
     <w:panose1 w:val="02020603050405020304"/>
     <w:charset w:val="00"/>
     <w:family w:val="roman"/>
     <w:pitch w:val="variable"/>
-    <w:sig w:usb0="E0002AFF" w:usb1="C0007843" w:usb2="00000009" w:usb3="00000000" w:csb0="000001FF" w:csb1="00000000"/>
+    <w:sig w:usb0="E0002EFF" w:usb1="C000785B" w:usb2="00000009" w:usb3="00000000" w:csb0="000001FF" w:csb1="00000000"/>
   </w:font>
   <w:font w:name="Calibri Light">
     <w:panose1 w:val="020F0302020204030204"/>
     <w:charset w:val="00"/>
     <w:family w:val="swiss"/>
     <w:pitch w:val="variable"/>
-    <w:sig w:usb0="A0002AEF" w:usb1="4000207B" w:usb2="00000000" w:usb3="00000000" w:csb0="000001FF" w:csb1="00000000"/>
+    <w:sig w:usb0="E0002AFF" w:usb1="C000247B" w:usb2="00000009" w:usb3="00000000" w:csb0="000001FF" w:csb1="00000000"/>
   </w:font>
 </w:fonts>
 </file>
@@ -1987,8 +2084,11 @@
     <w:rsid w:val="008E3BC5"/>
     <w:rsid w:val="00AF3DE4"/>
     <w:rsid w:val="00B2617D"/>
+    <w:rsid w:val="00C22C84"/>
+    <w:rsid w:val="00C44AB4"/>
     <w:rsid w:val="00CC710B"/>
     <w:rsid w:val="00D62DC0"/>
+    <w:rsid w:val="00F71CF8"/>
   </w:rsids>
   <m:mathPr>
     <m:mathFont m:val="Cambria Math"/>
@@ -2739,7 +2839,7 @@
 </file>
 
 <file path=customXml/itemProps2.xml><?xml version="1.0" encoding="utf-8"?>
-<ds:datastoreItem xmlns:ds="http://schemas.openxmlformats.org/officeDocument/2006/customXml" ds:itemID="{8415DD4E-3382-481C-BDF1-9043F7BB4592}">
+<ds:datastoreItem xmlns:ds="http://schemas.openxmlformats.org/officeDocument/2006/customXml" ds:itemID="{03903E88-93D5-435A-B632-6ADCBAB9B43A}">
   <ds:schemaRefs>
     <ds:schemaRef ds:uri="http://schemas.openxmlformats.org/officeDocument/2006/bibliography"/>
   </ds:schemaRefs>

</xml_diff>